<commit_message>
*Finalizo los 2 programas *separo los programas en 2 main
</commit_message>
<xml_diff>
--- a/Documentacion/Notas del curso.docx
+++ b/Documentacion/Notas del curso.docx
@@ -76,7 +76,21 @@
         <w:t xml:space="preserve"> (Condición) {}</w:t>
       </w:r>
     </w:p>
-    <w:p/>
+    <w:p>
+      <w:proofErr w:type="spellStart"/>
+      <w:proofErr w:type="gramStart"/>
+      <w:r>
+        <w:t>Sizeof</w:t>
+      </w:r>
+      <w:proofErr w:type="spellEnd"/>
+      <w:r>
+        <w:t>(</w:t>
+      </w:r>
+      <w:proofErr w:type="gramEnd"/>
+      <w:r>
+        <w:t>) Para indicar el tamaño de una variable</w:t>
+      </w:r>
+    </w:p>
     <w:p>
       <w:r>
         <w:t xml:space="preserve">Pagina para indicar referencias: </w:t>

</xml_diff>